<commit_message>
updated resume skills growth focus
</commit_message>
<xml_diff>
--- a/jay-holland-resume.docx
+++ b/jay-holland-resume.docx
@@ -1007,6 +1007,31 @@
           <w:rtl w:val="0"/>
         </w:rPr>
         <w:t xml:space="preserve">Photoshop, Illustrator, XD, After Effects, Premiere</w:t>
+      </w:r>
+    </w:p>
+    <w:p>
+      <w:pPr>
+        <w:spacing w:after="0" w:line="240" w:lineRule="auto"/>
+        <w:contextualSpacing w:val="0"/>
+        <w:rPr/>
+      </w:pPr>
+      <w:r>
+        <w:rPr>
+          <w:rtl w:val="0"/>
+        </w:rPr>
+      </w:r>
+    </w:p>
+    <w:p>
+      <w:pPr>
+        <w:spacing w:after="0" w:line="240" w:lineRule="auto"/>
+        <w:contextualSpacing w:val="0"/>
+        <w:rPr/>
+      </w:pPr>
+      <w:r>
+        <w:rPr>
+          <w:rtl w:val="0"/>
+        </w:rPr>
+        <w:t xml:space="preserve">Growth Focus: React, Node</w:t>
       </w:r>
     </w:p>
     <w:p>

</xml_diff>

<commit_message>
edited summary, resume tweaks
</commit_message>
<xml_diff>
--- a/jay-holland-resume.docx
+++ b/jay-holland-resume.docx
@@ -3,35 +3,6 @@
 <w:document xmlns:mc="http://schemas.openxmlformats.org/markup-compatibility/2006" xmlns:o="urn:schemas-microsoft-com:office:office" xmlns:r="http://schemas.openxmlformats.org/officeDocument/2006/relationships" xmlns:m="http://schemas.openxmlformats.org/officeDocument/2006/math" xmlns:v="urn:schemas-microsoft-com:vml" xmlns:wp="http://schemas.openxmlformats.org/drawingml/2006/wordprocessingDrawing" xmlns:w10="urn:schemas-microsoft-com:office:word" xmlns:w="http://schemas.openxmlformats.org/wordprocessingml/2006/main" xmlns:wne="http://schemas.microsoft.com/office/word/2006/wordml" xmlns:sl="http://schemas.openxmlformats.org/schemaLibrary/2006/main" xmlns:a="http://schemas.openxmlformats.org/drawingml/2006/main" xmlns:pic="http://schemas.openxmlformats.org/drawingml/2006/picture" xmlns:c="http://schemas.openxmlformats.org/drawingml/2006/chart" xmlns:lc="http://schemas.openxmlformats.org/drawingml/2006/lockedCanvas" xmlns:dgm="http://schemas.openxmlformats.org/drawingml/2006/diagram" xmlns:wps="http://schemas.microsoft.com/office/word/2010/wordprocessingShape" xmlns:wpg="http://schemas.microsoft.com/office/word/2010/wordprocessingGroup" xmlns:w14="http://schemas.microsoft.com/office/word/2010/wordml" xmlns:w15="http://schemas.microsoft.com/office/word/2012/wordml">
   <w:background w:color="FFFFFF"/>
   <w:body>
-    <w:p>
-      <w:pPr>
-        <w:spacing w:after="0" w:line="240" w:lineRule="auto"/>
-        <w:contextualSpacing w:val="0"/>
-        <w:rPr>
-          <w:color w:val="bfbfbf"/>
-        </w:rPr>
-      </w:pPr>
-      <w:r>
-        <w:rPr>
-          <w:b w:val="1"/>
-          <w:sz w:val="36"/>
-          <w:szCs w:val="36"/>
-          <w:rtl w:val="0"/>
-        </w:rPr>
-        <w:t xml:space="preserve">Jay Holland </w:t>
-      </w:r>
-      <w:r>
-        <w:rPr>
-          <w:rtl w:val="0"/>
-        </w:rPr>
-        <w:t xml:space="preserve"> </w:t>
-      </w:r>
-      <w:r>
-        <w:rPr>
-          <w:rtl w:val="0"/>
-        </w:rPr>
-      </w:r>
-    </w:p>
     <w:p>
       <w:pPr>
         <w:spacing w:after="0" w:line="240" w:lineRule="auto"/>
@@ -158,7 +129,7 @@
           <w:highlight w:val="white"/>
           <w:rtl w:val="0"/>
         </w:rPr>
-        <w:t xml:space="preserve">I am a highly skilled professional with over 10 years of diverse experience in front-end web design, full-stack development, embedded systems, and Android. I am a fast learner that thrives in adapting to new challenges and a reliable team player with excellent technical and non-technical communication skills. I have expertise in responsive UX/UI design, video, streaming, audio, games and application development across a wide range of tech.</w:t>
+        <w:t xml:space="preserve">Experienced, insightful, user-focused professional with over 10 years of success in front-end web design, full-stack development, embedded systems, and software engineering. Thrives in adapting to new challenges and a reliable team player with excellent technical and non-technical communication skills.</w:t>
       </w:r>
       <w:r>
         <w:rPr>
@@ -251,7 +222,7 @@
         <w:rPr>
           <w:rtl w:val="0"/>
         </w:rPr>
-        <w:t xml:space="preserve">The success we built for our clients allowed us to quadruple the size of the company in less than 2 years and become a top agency by revenue in Orange County</w:t>
+        <w:t xml:space="preserve">The success I built for clients allowed us to quadruple the size of the company in less than 2 years and become a top agency by revenue in Orange County</w:t>
       </w:r>
     </w:p>
     <w:p>
@@ -362,7 +333,7 @@
         <w:rPr>
           <w:rtl w:val="0"/>
         </w:rPr>
-        <w:t xml:space="preserve">Creative Development Lead, Software Engineer, Lumexis Corporation, Irvine, CA</w:t>
+        <w:t xml:space="preserve">Software Engineer, Creative Development Lead, Lumexis Corporation, Irvine, CA</w:t>
       </w:r>
     </w:p>
     <w:p>
@@ -634,10 +605,7 @@
       <w:pPr>
         <w:spacing w:after="0" w:lineRule="auto"/>
         <w:contextualSpacing w:val="0"/>
-        <w:rPr>
-          <w:sz w:val="24"/>
-          <w:szCs w:val="24"/>
-        </w:rPr>
+        <w:rPr/>
       </w:pPr>
       <w:r>
         <w:rPr>
@@ -665,20 +633,7 @@
         <w:rPr>
           <w:rtl w:val="0"/>
         </w:rPr>
-        <w:t xml:space="preserve">Bachelor of Arts, Interactive Digital Media</w:t>
-      </w:r>
-    </w:p>
-    <w:p>
-      <w:pPr>
-        <w:spacing w:after="0" w:line="240" w:lineRule="auto"/>
-        <w:contextualSpacing w:val="0"/>
-        <w:rPr/>
-      </w:pPr>
-      <w:r>
-        <w:rPr>
-          <w:rtl w:val="0"/>
-        </w:rPr>
-        <w:t xml:space="preserve">Graduated with Honors</w:t>
+        <w:t xml:space="preserve">Bachelor of Arts, Interactive Digital Media, Graduated with Honors</w:t>
       </w:r>
     </w:p>
     <w:p>
@@ -716,45 +671,48 @@
         <w:rPr>
           <w:rtl w:val="0"/>
         </w:rPr>
-      </w:r>
-    </w:p>
-    <w:p>
-      <w:pPr>
-        <w:spacing w:after="0" w:line="240" w:lineRule="auto"/>
-        <w:contextualSpacing w:val="0"/>
-        <w:rPr/>
-      </w:pPr>
-      <w:r>
-        <w:rPr>
-          <w:rtl w:val="0"/>
-        </w:rPr>
-        <w:t xml:space="preserve">Computer Science courses</w:t>
-      </w:r>
-    </w:p>
-    <w:p>
-      <w:pPr>
-        <w:spacing w:after="0" w:line="240" w:lineRule="auto"/>
-        <w:contextualSpacing w:val="0"/>
-        <w:rPr/>
-      </w:pPr>
-      <w:r>
-        <w:rPr>
-          <w:rtl w:val="0"/>
-        </w:rPr>
-        <w:t xml:space="preserve">Missouri State University</w:t>
-      </w:r>
-    </w:p>
-    <w:p>
-      <w:pPr>
-        <w:spacing w:after="0" w:line="240" w:lineRule="auto"/>
-        <w:contextualSpacing w:val="0"/>
-        <w:rPr/>
-      </w:pPr>
-      <w:r>
-        <w:rPr>
-          <w:rtl w:val="0"/>
-        </w:rPr>
-        <w:t xml:space="preserve">2005-2006, Springfield, MO</w:t>
+        <w:t xml:space="preserve">Computer Science Courses</w:t>
+      </w:r>
+    </w:p>
+    <w:p>
+      <w:pPr>
+        <w:spacing w:after="0" w:line="240" w:lineRule="auto"/>
+        <w:contextualSpacing w:val="0"/>
+        <w:rPr/>
+      </w:pPr>
+      <w:r>
+        <w:rPr>
+          <w:rtl w:val="0"/>
+        </w:rPr>
+        <w:t xml:space="preserve">2005-2006, Missouri State University, Springfield, MO</w:t>
+      </w:r>
+    </w:p>
+    <w:p>
+      <w:pPr>
+        <w:spacing w:after="0" w:line="240" w:lineRule="auto"/>
+        <w:contextualSpacing w:val="0"/>
+        <w:rPr/>
+      </w:pPr>
+      <w:r>
+        <w:rPr>
+          <w:rtl w:val="0"/>
+        </w:rPr>
+      </w:r>
+    </w:p>
+    <w:p>
+      <w:pPr>
+        <w:spacing w:after="0" w:line="240" w:lineRule="auto"/>
+        <w:contextualSpacing w:val="0"/>
+        <w:jc w:val="right"/>
+        <w:rPr>
+          <w:sz w:val="16"/>
+          <w:szCs w:val="16"/>
+        </w:rPr>
+      </w:pPr>
+      <w:r>
+        <w:rPr>
+          <w:rtl w:val="0"/>
+        </w:rPr>
       </w:r>
     </w:p>
     <w:p>
@@ -943,107 +901,56 @@
         <w:rPr>
           <w:rtl w:val="0"/>
         </w:rPr>
-        <w:t xml:space="preserve">JavaScript, CSS, HTML, AJAX, PHP, JQuery, Git, NPM, Gulp, Webpack, Browsersync</w:t>
-      </w:r>
-    </w:p>
-    <w:p>
-      <w:pPr>
-        <w:spacing w:after="0" w:line="240" w:lineRule="auto"/>
-        <w:contextualSpacing w:val="0"/>
-        <w:rPr/>
-      </w:pPr>
-      <w:r>
-        <w:rPr>
-          <w:rtl w:val="0"/>
-        </w:rPr>
-      </w:r>
-    </w:p>
-    <w:p>
-      <w:pPr>
-        <w:spacing w:after="0" w:line="240" w:lineRule="auto"/>
-        <w:contextualSpacing w:val="0"/>
-        <w:rPr/>
-      </w:pPr>
-      <w:r>
-        <w:rPr>
-          <w:rtl w:val="0"/>
-        </w:rPr>
-        <w:t xml:space="preserve">Google DoubleClick Studio Dynamic Creative, Data Feed Generation, Apps Scripts, AdWords, DCM, BigQuery, GWD, Hype, Email Marketing</w:t>
-      </w:r>
-    </w:p>
-    <w:p>
-      <w:pPr>
-        <w:spacing w:after="0" w:line="240" w:lineRule="auto"/>
-        <w:contextualSpacing w:val="0"/>
-        <w:rPr/>
-      </w:pPr>
-      <w:r>
-        <w:rPr>
-          <w:rtl w:val="0"/>
-        </w:rPr>
-      </w:r>
-    </w:p>
-    <w:p>
-      <w:pPr>
-        <w:spacing w:after="0" w:line="240" w:lineRule="auto"/>
-        <w:contextualSpacing w:val="0"/>
-        <w:rPr/>
-      </w:pPr>
-      <w:r>
-        <w:rPr>
-          <w:rtl w:val="0"/>
-        </w:rPr>
-        <w:t xml:space="preserve">Photoshop, Illustrator, XD, After Effects, Premiere</w:t>
-      </w:r>
-    </w:p>
-    <w:p>
-      <w:pPr>
-        <w:spacing w:after="0" w:line="240" w:lineRule="auto"/>
-        <w:contextualSpacing w:val="0"/>
-        <w:rPr/>
-      </w:pPr>
-      <w:r>
-        <w:rPr>
-          <w:rtl w:val="0"/>
-        </w:rPr>
-      </w:r>
-    </w:p>
-    <w:p>
-      <w:pPr>
-        <w:spacing w:after="0" w:line="240" w:lineRule="auto"/>
-        <w:contextualSpacing w:val="0"/>
-        <w:rPr/>
-      </w:pPr>
-      <w:r>
-        <w:rPr>
-          <w:rtl w:val="0"/>
-        </w:rPr>
-        <w:t xml:space="preserve">Android Studio, Bitbucket, Trello, Slack</w:t>
-      </w:r>
-    </w:p>
-    <w:p>
-      <w:pPr>
-        <w:spacing w:after="0" w:line="240" w:lineRule="auto"/>
-        <w:contextualSpacing w:val="0"/>
-        <w:rPr/>
-      </w:pPr>
-      <w:r>
-        <w:rPr>
-          <w:rtl w:val="0"/>
-        </w:rPr>
-      </w:r>
-    </w:p>
-    <w:p>
-      <w:pPr>
-        <w:spacing w:after="0" w:line="240" w:lineRule="auto"/>
-        <w:contextualSpacing w:val="0"/>
-        <w:rPr/>
-      </w:pPr>
-      <w:r>
-        <w:rPr>
-          <w:rtl w:val="0"/>
-        </w:rPr>
-        <w:t xml:space="preserve">Growth Focus: React, Node</w:t>
+        <w:t xml:space="preserve">HTML, CSS, SASS, Bootstrap, JavaScript, ES6, JQuery, React, Redux, Node, Express, Socket.io, AJAX, PHP, Git, NPM, Gulp, D3, MongoDB, MySQL, Android</w:t>
+      </w:r>
+    </w:p>
+    <w:p>
+      <w:pPr>
+        <w:spacing w:after="0" w:line="240" w:lineRule="auto"/>
+        <w:contextualSpacing w:val="0"/>
+        <w:rPr/>
+      </w:pPr>
+      <w:r>
+        <w:rPr>
+          <w:rtl w:val="0"/>
+        </w:rPr>
+      </w:r>
+    </w:p>
+    <w:p>
+      <w:pPr>
+        <w:spacing w:after="0" w:line="240" w:lineRule="auto"/>
+        <w:contextualSpacing w:val="0"/>
+        <w:rPr/>
+      </w:pPr>
+      <w:r>
+        <w:rPr>
+          <w:rtl w:val="0"/>
+        </w:rPr>
+        <w:t xml:space="preserve">Google DoubleClick Studio Dynamic Creative, Data Feed Generation, Apps Scripts, AdWords, DCM, BigQuery, GWD, Hype, Email Marketing, Photoshop, Illustrator, XD, After Effects, Premiere</w:t>
+      </w:r>
+    </w:p>
+    <w:p>
+      <w:pPr>
+        <w:spacing w:after="0" w:line="240" w:lineRule="auto"/>
+        <w:contextualSpacing w:val="0"/>
+        <w:rPr/>
+      </w:pPr>
+      <w:r>
+        <w:rPr>
+          <w:rtl w:val="0"/>
+        </w:rPr>
+      </w:r>
+    </w:p>
+    <w:p>
+      <w:pPr>
+        <w:spacing w:after="0" w:line="240" w:lineRule="auto"/>
+        <w:contextualSpacing w:val="0"/>
+        <w:rPr/>
+      </w:pPr>
+      <w:r>
+        <w:rPr>
+          <w:rtl w:val="0"/>
+        </w:rPr>
       </w:r>
     </w:p>
     <w:p>
@@ -1108,12 +1015,162 @@
       </w:r>
     </w:p>
     <w:sectPr>
+      <w:headerReference r:id="rId12" w:type="default"/>
+      <w:headerReference r:id="rId13" w:type="first"/>
+      <w:footerReference r:id="rId14" w:type="first"/>
       <w:pgSz w:h="15840" w:w="12240"/>
       <w:pgMar w:bottom="810" w:top="1170" w:left="1440" w:right="1440" w:header="720" w:footer="720"/>
       <w:pgNumType w:start="1"/>
+      <w:titlePg w:val="1"/>
     </w:sectPr>
   </w:body>
 </w:document>
+</file>
+
+<file path=word/footer1.xml><?xml version="1.0" encoding="utf-8"?>
+<w:ftr xmlns:mc="http://schemas.openxmlformats.org/markup-compatibility/2006" xmlns:o="urn:schemas-microsoft-com:office:office" xmlns:r="http://schemas.openxmlformats.org/officeDocument/2006/relationships" xmlns:m="http://schemas.openxmlformats.org/officeDocument/2006/math" xmlns:v="urn:schemas-microsoft-com:vml" xmlns:wp="http://schemas.openxmlformats.org/drawingml/2006/wordprocessingDrawing" xmlns:w10="urn:schemas-microsoft-com:office:word" xmlns:w="http://schemas.openxmlformats.org/wordprocessingml/2006/main" xmlns:wne="http://schemas.microsoft.com/office/word/2006/wordml" xmlns:sl="http://schemas.openxmlformats.org/schemaLibrary/2006/main" xmlns:a="http://schemas.openxmlformats.org/drawingml/2006/main" xmlns:pic="http://schemas.openxmlformats.org/drawingml/2006/picture" xmlns:c="http://schemas.openxmlformats.org/drawingml/2006/chart" xmlns:lc="http://schemas.openxmlformats.org/drawingml/2006/lockedCanvas" xmlns:dgm="http://schemas.openxmlformats.org/drawingml/2006/diagram" xmlns:wps="http://schemas.microsoft.com/office/word/2010/wordprocessingShape" xmlns:wpg="http://schemas.microsoft.com/office/word/2010/wordprocessingGroup" xmlns:w14="http://schemas.microsoft.com/office/word/2010/wordml" xmlns:w15="http://schemas.microsoft.com/office/word/2012/wordml">
+  <w:p>
+    <w:pPr>
+      <w:contextualSpacing w:val="0"/>
+      <w:rPr/>
+    </w:pPr>
+    <w:r>
+      <w:rPr>
+        <w:rtl w:val="0"/>
+      </w:rPr>
+    </w:r>
+  </w:p>
+</w:ftr>
+</file>
+
+<file path=word/header1.xml><?xml version="1.0" encoding="utf-8"?>
+<w:hdr xmlns:mc="http://schemas.openxmlformats.org/markup-compatibility/2006" xmlns:o="urn:schemas-microsoft-com:office:office" xmlns:r="http://schemas.openxmlformats.org/officeDocument/2006/relationships" xmlns:m="http://schemas.openxmlformats.org/officeDocument/2006/math" xmlns:v="urn:schemas-microsoft-com:vml" xmlns:wp="http://schemas.openxmlformats.org/drawingml/2006/wordprocessingDrawing" xmlns:w10="urn:schemas-microsoft-com:office:word" xmlns:w="http://schemas.openxmlformats.org/wordprocessingml/2006/main" xmlns:wne="http://schemas.microsoft.com/office/word/2006/wordml" xmlns:sl="http://schemas.openxmlformats.org/schemaLibrary/2006/main" xmlns:a="http://schemas.openxmlformats.org/drawingml/2006/main" xmlns:pic="http://schemas.openxmlformats.org/drawingml/2006/picture" xmlns:c="http://schemas.openxmlformats.org/drawingml/2006/chart" xmlns:lc="http://schemas.openxmlformats.org/drawingml/2006/lockedCanvas" xmlns:dgm="http://schemas.openxmlformats.org/drawingml/2006/diagram" xmlns:wps="http://schemas.microsoft.com/office/word/2010/wordprocessingShape" xmlns:wpg="http://schemas.microsoft.com/office/word/2010/wordprocessingGroup" xmlns:w14="http://schemas.microsoft.com/office/word/2010/wordml" xmlns:w15="http://schemas.microsoft.com/office/word/2012/wordml">
+  <w:p>
+    <w:pPr>
+      <w:spacing w:after="0" w:line="240" w:lineRule="auto"/>
+      <w:contextualSpacing w:val="0"/>
+      <w:rPr/>
+    </w:pPr>
+    <w:r>
+      <w:rPr>
+        <w:b w:val="1"/>
+        <w:sz w:val="36"/>
+        <w:szCs w:val="36"/>
+        <w:rtl w:val="0"/>
+      </w:rPr>
+      <w:t xml:space="preserve">Jay Holland</w:t>
+    </w:r>
+    <w:r>
+      <w:rPr>
+        <w:rtl w:val="0"/>
+      </w:rPr>
+    </w:r>
+  </w:p>
+  <w:p>
+    <w:pPr>
+      <w:spacing w:after="0" w:line="240" w:lineRule="auto"/>
+      <w:ind w:left="-90" w:right="-90" w:firstLine="0"/>
+      <w:contextualSpacing w:val="0"/>
+      <w:rPr>
+        <w:sz w:val="12"/>
+        <w:szCs w:val="12"/>
+      </w:rPr>
+    </w:pPr>
+    <w:r>
+      <w:pict>
+        <v:rect style="width:0.0pt;height:1.5pt" o:hr="t" o:hrstd="t" o:hralign="center" fillcolor="#A0A0A0" stroked="f"/>
+      </w:pict>
+    </w:r>
+    <w:r>
+      <w:rPr>
+        <w:rtl w:val="0"/>
+      </w:rPr>
+    </w:r>
+  </w:p>
+  <w:p>
+    <w:pPr>
+      <w:spacing w:after="0" w:line="240" w:lineRule="auto"/>
+      <w:ind w:left="-90" w:right="0" w:firstLine="0"/>
+      <w:contextualSpacing w:val="0"/>
+      <w:jc w:val="right"/>
+      <w:rPr>
+        <w:sz w:val="12"/>
+        <w:szCs w:val="12"/>
+      </w:rPr>
+    </w:pPr>
+    <w:r>
+      <w:rPr>
+        <w:sz w:val="16"/>
+        <w:szCs w:val="16"/>
+        <w:rtl w:val="0"/>
+      </w:rPr>
+      <w:t xml:space="preserve">page 2</w:t>
+    </w:r>
+    <w:r>
+      <w:rPr>
+        <w:sz w:val="12"/>
+        <w:szCs w:val="12"/>
+        <w:rtl w:val="0"/>
+      </w:rPr>
+      <w:t xml:space="preserve"> </w:t>
+    </w:r>
+    <w:r>
+      <w:rPr>
+        <w:rtl w:val="0"/>
+      </w:rPr>
+    </w:r>
+  </w:p>
+</w:hdr>
+</file>
+
+<file path=word/header2.xml><?xml version="1.0" encoding="utf-8"?>
+<w:hdr xmlns:mc="http://schemas.openxmlformats.org/markup-compatibility/2006" xmlns:o="urn:schemas-microsoft-com:office:office" xmlns:r="http://schemas.openxmlformats.org/officeDocument/2006/relationships" xmlns:m="http://schemas.openxmlformats.org/officeDocument/2006/math" xmlns:v="urn:schemas-microsoft-com:vml" xmlns:wp="http://schemas.openxmlformats.org/drawingml/2006/wordprocessingDrawing" xmlns:w10="urn:schemas-microsoft-com:office:word" xmlns:w="http://schemas.openxmlformats.org/wordprocessingml/2006/main" xmlns:wne="http://schemas.microsoft.com/office/word/2006/wordml" xmlns:sl="http://schemas.openxmlformats.org/schemaLibrary/2006/main" xmlns:a="http://schemas.openxmlformats.org/drawingml/2006/main" xmlns:pic="http://schemas.openxmlformats.org/drawingml/2006/picture" xmlns:c="http://schemas.openxmlformats.org/drawingml/2006/chart" xmlns:lc="http://schemas.openxmlformats.org/drawingml/2006/lockedCanvas" xmlns:dgm="http://schemas.openxmlformats.org/drawingml/2006/diagram" xmlns:wps="http://schemas.microsoft.com/office/word/2010/wordprocessingShape" xmlns:wpg="http://schemas.microsoft.com/office/word/2010/wordprocessingGroup" xmlns:w14="http://schemas.microsoft.com/office/word/2010/wordml" xmlns:w15="http://schemas.microsoft.com/office/word/2012/wordml">
+  <w:p>
+    <w:pPr>
+      <w:spacing w:after="0" w:line="240" w:lineRule="auto"/>
+      <w:contextualSpacing w:val="0"/>
+      <w:rPr/>
+    </w:pPr>
+    <w:r>
+      <w:rPr>
+        <w:b w:val="1"/>
+        <w:sz w:val="36"/>
+        <w:szCs w:val="36"/>
+        <w:rtl w:val="0"/>
+      </w:rPr>
+      <w:t xml:space="preserve">Jay Holland </w:t>
+    </w:r>
+    <w:r>
+      <w:rPr>
+        <w:rtl w:val="0"/>
+      </w:rPr>
+      <w:t xml:space="preserve"> </w:t>
+    </w:r>
+    <w:r>
+      <w:rPr>
+        <w:rtl w:val="0"/>
+      </w:rPr>
+    </w:r>
+  </w:p>
+  <w:p>
+    <w:pPr>
+      <w:spacing w:after="0" w:line="240" w:lineRule="auto"/>
+      <w:ind w:left="-90" w:firstLine="0"/>
+      <w:contextualSpacing w:val="0"/>
+      <w:rPr/>
+    </w:pPr>
+    <w:r>
+      <w:pict>
+        <v:rect style="width:0.0pt;height:1.5pt" o:hr="t" o:hrstd="t" o:hralign="center" fillcolor="#A0A0A0" stroked="f"/>
+      </w:pict>
+    </w:r>
+    <w:r>
+      <w:rPr>
+        <w:rtl w:val="0"/>
+      </w:rPr>
+    </w:r>
+  </w:p>
+</w:hdr>
 </file>
 
 <file path=word/numbering.xml><?xml version="1.0" encoding="utf-8"?>

</xml_diff>

<commit_message>
updated resume with certification
</commit_message>
<xml_diff>
--- a/jay-holland-resume.docx
+++ b/jay-holland-resume.docx
@@ -703,12 +703,61 @@
       <w:pPr>
         <w:spacing w:after="0" w:line="240" w:lineRule="auto"/>
         <w:contextualSpacing w:val="0"/>
-        <w:jc w:val="right"/>
-        <w:rPr>
-          <w:sz w:val="16"/>
-          <w:szCs w:val="16"/>
-        </w:rPr>
-      </w:pPr>
+        <w:rPr/>
+      </w:pPr>
+      <w:r>
+        <w:rPr>
+          <w:rtl w:val="0"/>
+        </w:rPr>
+      </w:r>
+    </w:p>
+    <w:p>
+      <w:pPr>
+        <w:spacing w:after="0" w:line="240" w:lineRule="auto"/>
+        <w:contextualSpacing w:val="0"/>
+        <w:rPr/>
+      </w:pPr>
+      <w:r>
+        <w:rPr>
+          <w:rtl w:val="0"/>
+        </w:rPr>
+      </w:r>
+    </w:p>
+    <w:p>
+      <w:pPr>
+        <w:spacing w:after="0" w:line="240" w:lineRule="auto"/>
+        <w:contextualSpacing w:val="0"/>
+        <w:rPr/>
+      </w:pPr>
+      <w:r>
+        <w:rPr>
+          <w:rtl w:val="0"/>
+        </w:rPr>
+        <w:t xml:space="preserve">Front End Libraries Certification</w:t>
+      </w:r>
+    </w:p>
+    <w:p>
+      <w:pPr>
+        <w:spacing w:after="0" w:line="240" w:lineRule="auto"/>
+        <w:contextualSpacing w:val="0"/>
+        <w:rPr/>
+      </w:pPr>
+      <w:r>
+        <w:rPr>
+          <w:rtl w:val="0"/>
+        </w:rPr>
+        <w:t xml:space="preserve">Jul 2018, </w:t>
+      </w:r>
+      <w:hyperlink r:id="rId8">
+        <w:r>
+          <w:rPr>
+            <w:color w:val="1155cc"/>
+            <w:u w:val="single"/>
+            <w:rtl w:val="0"/>
+          </w:rPr>
+          <w:t xml:space="preserve">https://www.freecodecamp.org/jaycholland</w:t>
+        </w:r>
+      </w:hyperlink>
       <w:r>
         <w:rPr>
           <w:rtl w:val="0"/>
@@ -766,7 +815,7 @@
         </w:rPr>
         <w:t xml:space="preserve">2018 Bronze Addy (American Advertising Awards) - </w:t>
       </w:r>
-      <w:hyperlink r:id="rId8">
+      <w:hyperlink r:id="rId9">
         <w:r>
           <w:rPr>
             <w:color w:val="1155cc"/>
@@ -782,7 +831,7 @@
         </w:rPr>
         <w:t xml:space="preserve"> / </w:t>
       </w:r>
-      <w:hyperlink r:id="rId9">
+      <w:hyperlink r:id="rId10">
         <w:r>
           <w:rPr>
             <w:color w:val="1155cc"/>
@@ -810,7 +859,7 @@
         </w:rPr>
         <w:t xml:space="preserve">2018 Silver Addy (American Advertising Awards) - </w:t>
       </w:r>
-      <w:hyperlink r:id="rId10">
+      <w:hyperlink r:id="rId11">
         <w:r>
           <w:rPr>
             <w:color w:val="1155cc"/>
@@ -838,7 +887,7 @@
         </w:rPr>
         <w:t xml:space="preserve">2017 Gold Addy (American Advertising Awards) - </w:t>
       </w:r>
-      <w:hyperlink r:id="rId11">
+      <w:hyperlink r:id="rId12">
         <w:r>
           <w:rPr>
             <w:color w:val="1155cc"/>
@@ -901,7 +950,7 @@
         <w:rPr>
           <w:rtl w:val="0"/>
         </w:rPr>
-        <w:t xml:space="preserve">HTML, CSS, SASS, Bootstrap, JavaScript, ES6, JQuery, React, Redux, Node, Express, Socket.io, AJAX, PHP, Git, NPM, Gulp, D3, MongoDB, MySQL, Android</w:t>
+        <w:t xml:space="preserve">HTML, CSS, SASS, Bootstrap, JavaScript, ES6, JQuery, React, Redux, Node, Express, AJAX, PHP, Git, NPM, Gulp, D3, MongoDB, MySQL, Android</w:t>
       </w:r>
     </w:p>
     <w:p>
@@ -1015,9 +1064,9 @@
       </w:r>
     </w:p>
     <w:sectPr>
-      <w:headerReference r:id="rId12" w:type="default"/>
-      <w:headerReference r:id="rId13" w:type="first"/>
-      <w:footerReference r:id="rId14" w:type="first"/>
+      <w:headerReference r:id="rId13" w:type="default"/>
+      <w:headerReference r:id="rId14" w:type="first"/>
+      <w:footerReference r:id="rId15" w:type="first"/>
       <w:pgSz w:h="15840" w:w="12240"/>
       <w:pgMar w:bottom="810" w:top="1170" w:left="1440" w:right="1440" w:header="720" w:footer="720"/>
       <w:pgNumType w:start="1"/>

</xml_diff>

<commit_message>
updated resume for 2019
</commit_message>
<xml_diff>
--- a/jay-holland-resume.docx
+++ b/jay-holland-resume.docx
@@ -6,22 +6,27 @@
     <w:p>
       <w:pPr>
         <w:spacing w:after="0" w:line="240" w:lineRule="auto"/>
-        <w:contextualSpacing w:val="0"/>
-        <w:rPr/>
-      </w:pPr>
-      <w:r>
-        <w:rPr>
-          <w:rtl w:val="0"/>
-        </w:rPr>
-        <w:t xml:space="preserve">19776 Bromley Ln, Huntington Beach, CA 92646</w:t>
-      </w:r>
-    </w:p>
-    <w:p>
-      <w:pPr>
-        <w:spacing w:after="0" w:line="240" w:lineRule="auto"/>
-        <w:contextualSpacing w:val="0"/>
-        <w:rPr/>
-      </w:pPr>
+        <w:rPr/>
+      </w:pPr>
+      <w:r>
+        <w:rPr>
+          <w:rtl w:val="0"/>
+        </w:rPr>
+        <w:t xml:space="preserve">Longmont, CO 80503  </w:t>
+      </w:r>
+      <w:r>
+        <w:rPr>
+          <w:color w:val="bfbfbf"/>
+          <w:rtl w:val="0"/>
+        </w:rPr>
+        <w:t xml:space="preserve">|</w:t>
+      </w:r>
+      <w:r>
+        <w:rPr>
+          <w:rtl w:val="0"/>
+        </w:rPr>
+        <w:t xml:space="preserve">  </w:t>
+      </w:r>
       <w:hyperlink r:id="rId6">
         <w:r>
           <w:rPr>
@@ -83,19 +88,17 @@
     <w:p>
       <w:pPr>
         <w:spacing w:after="0" w:line="240" w:lineRule="auto"/>
-        <w:contextualSpacing w:val="0"/>
-        <w:rPr/>
-      </w:pPr>
-      <w:r>
-        <w:rPr>
-          <w:rtl w:val="0"/>
-        </w:rPr>
-      </w:r>
-    </w:p>
-    <w:p>
-      <w:pPr>
-        <w:spacing w:after="0" w:lineRule="auto"/>
-        <w:contextualSpacing w:val="0"/>
+        <w:rPr/>
+      </w:pPr>
+      <w:r>
+        <w:rPr>
+          <w:rtl w:val="0"/>
+        </w:rPr>
+      </w:r>
+    </w:p>
+    <w:p>
+      <w:pPr>
+        <w:spacing w:after="0" w:line="312" w:lineRule="auto"/>
         <w:rPr>
           <w:sz w:val="24"/>
           <w:szCs w:val="24"/>
@@ -120,43 +123,35 @@
     <w:p>
       <w:pPr>
         <w:spacing w:after="0" w:line="240" w:lineRule="auto"/>
-        <w:contextualSpacing w:val="0"/>
-        <w:rPr/>
-      </w:pPr>
-      <w:r>
         <w:rPr>
           <w:color w:val="222222"/>
           <w:highlight w:val="white"/>
-          <w:rtl w:val="0"/>
-        </w:rPr>
-        <w:t xml:space="preserve">Experienced, insightful, user-focused professional with over 10 years of success in front-end web design, full-stack development, embedded systems, and software engineering. Thrives in adapting to new challenges and a reliable team player with excellent technical and non-technical communication skills.</w:t>
-      </w:r>
-      <w:r>
-        <w:rPr>
-          <w:rtl w:val="0"/>
-        </w:rPr>
-      </w:r>
-    </w:p>
-    <w:p>
-      <w:pPr>
-        <w:spacing w:after="0" w:line="240" w:lineRule="auto"/>
-        <w:contextualSpacing w:val="0"/>
-        <w:rPr/>
-      </w:pPr>
-      <w:r>
-        <w:rPr>
-          <w:rtl w:val="0"/>
-        </w:rPr>
-      </w:r>
-    </w:p>
-    <w:p>
-      <w:pPr>
-        <w:spacing w:after="0" w:lineRule="auto"/>
-        <w:contextualSpacing w:val="0"/>
-        <w:rPr>
-          <w:sz w:val="24"/>
-          <w:szCs w:val="24"/>
-        </w:rPr>
+        </w:rPr>
+      </w:pPr>
+      <w:r>
+        <w:rPr>
+          <w:color w:val="222222"/>
+          <w:highlight w:val="white"/>
+          <w:rtl w:val="0"/>
+        </w:rPr>
+        <w:t xml:space="preserve">11 years experience with agencies and software engineering startups building custom applications and websites for open web and embedded systems. Thrives in adapting to new challenges and a reliable team player adept at communicating technical information to non-technical audiences.</w:t>
+      </w:r>
+    </w:p>
+    <w:p>
+      <w:pPr>
+        <w:spacing w:after="0" w:line="240" w:lineRule="auto"/>
+        <w:rPr/>
+      </w:pPr>
+      <w:r>
+        <w:rPr>
+          <w:rtl w:val="0"/>
+        </w:rPr>
+      </w:r>
+    </w:p>
+    <w:p>
+      <w:pPr>
+        <w:spacing w:after="0" w:line="312" w:lineRule="auto"/>
+        <w:rPr/>
       </w:pPr>
       <w:r>
         <w:rPr>
@@ -176,15 +171,231 @@
     </w:p>
     <w:p>
       <w:pPr>
+        <w:spacing w:after="0" w:line="240" w:lineRule="auto"/>
+        <w:rPr/>
+      </w:pPr>
+      <w:r>
+        <w:rPr>
+          <w:b w:val="1"/>
+          <w:rtl w:val="0"/>
+        </w:rPr>
+        <w:t xml:space="preserve">Director of Web Development</w:t>
+      </w:r>
+      <w:r>
+        <w:rPr>
+          <w:rtl w:val="0"/>
+        </w:rPr>
+        <w:t xml:space="preserve">, IMM, Boulder, CO</w:t>
+        <w:br w:type="textWrapping"/>
+        <w:t xml:space="preserve">Oct 2018 - Present</w:t>
+      </w:r>
+    </w:p>
+    <w:p>
+      <w:pPr>
+        <w:numPr>
+          <w:ilvl w:val="0"/>
+          <w:numId w:val="1"/>
+        </w:numPr>
+        <w:spacing w:after="0" w:line="240" w:lineRule="auto"/>
+        <w:ind w:left="360" w:hanging="180"/>
+      </w:pPr>
+      <w:r>
+        <w:rPr>
+          <w:rtl w:val="0"/>
+        </w:rPr>
+        <w:t xml:space="preserve">Team leader during all stages of software development from new business RFPs, pitches, SOWs, web discovery, project and sprint planning, UX and UI design, hands-on development in Agile cycles, and follow-through to deployments and post-launch optimizations.</w:t>
+      </w:r>
+    </w:p>
+    <w:p>
+      <w:pPr>
+        <w:numPr>
+          <w:ilvl w:val="0"/>
+          <w:numId w:val="1"/>
+        </w:numPr>
+        <w:spacing w:after="0" w:line="240" w:lineRule="auto"/>
+        <w:ind w:left="360" w:hanging="180"/>
+      </w:pPr>
+      <w:r>
+        <w:rPr>
+          <w:rtl w:val="0"/>
+        </w:rPr>
+        <w:t xml:space="preserve">Lead developer on an innovative media buying and adtech automation platform designed for small transactions at large scale. Developed in React + Redux and integrated with Python/Flask API.</w:t>
+      </w:r>
+    </w:p>
+    <w:p>
+      <w:pPr>
+        <w:numPr>
+          <w:ilvl w:val="0"/>
+          <w:numId w:val="1"/>
+        </w:numPr>
+        <w:spacing w:after="0" w:line="240" w:lineRule="auto"/>
+        <w:ind w:left="360" w:hanging="180"/>
+        <w:rPr>
+          <w:u w:val="none"/>
+        </w:rPr>
+      </w:pPr>
+      <w:r>
+        <w:rPr>
+          <w:rtl w:val="0"/>
+        </w:rPr>
+        <w:t xml:space="preserve">Managed and directed teams of developers, freelancers, and partner vendors.</w:t>
+      </w:r>
+    </w:p>
+    <w:p>
+      <w:pPr>
+        <w:numPr>
+          <w:ilvl w:val="0"/>
+          <w:numId w:val="1"/>
+        </w:numPr>
+        <w:spacing w:after="0" w:line="240" w:lineRule="auto"/>
+        <w:ind w:left="360" w:hanging="180"/>
+        <w:rPr>
+          <w:u w:val="none"/>
+        </w:rPr>
+      </w:pPr>
+      <w:r>
+        <w:rPr>
+          <w:rtl w:val="0"/>
+        </w:rPr>
+        <w:t xml:space="preserve">Consistent developer advocate when interfacing with executives, clients, and stakeholders, while balancing the iron triangle of cost, timing, and quality.</w:t>
+      </w:r>
+    </w:p>
+    <w:p>
+      <w:pPr>
+        <w:numPr>
+          <w:ilvl w:val="0"/>
+          <w:numId w:val="1"/>
+        </w:numPr>
+        <w:spacing w:after="0" w:line="240" w:lineRule="auto"/>
+        <w:ind w:left="360" w:hanging="180"/>
+        <w:rPr>
+          <w:u w:val="none"/>
+        </w:rPr>
+      </w:pPr>
+      <w:r>
+        <w:rPr>
+          <w:rtl w:val="0"/>
+        </w:rPr>
+        <w:t xml:space="preserve">Works closely with PMs to define development process, optimize workflow efficiency, resource allocation, and timelines using tools such as Asana and Jira.</w:t>
+      </w:r>
+    </w:p>
+    <w:p>
+      <w:pPr>
+        <w:numPr>
+          <w:ilvl w:val="0"/>
+          <w:numId w:val="1"/>
+        </w:numPr>
+        <w:spacing w:after="0" w:line="240" w:lineRule="auto"/>
+        <w:ind w:left="360" w:hanging="180"/>
+        <w:rPr>
+          <w:u w:val="none"/>
+        </w:rPr>
+      </w:pPr>
+      <w:r>
+        <w:rPr>
+          <w:rtl w:val="0"/>
+        </w:rPr>
+        <w:t xml:space="preserve">Collaborate with the creative team to produce pixel-perfect responsive interfaces, modern functionality, bespoke customer solutions, and high standards of quality.</w:t>
+      </w:r>
+    </w:p>
+    <w:p>
+      <w:pPr>
+        <w:numPr>
+          <w:ilvl w:val="0"/>
+          <w:numId w:val="1"/>
+        </w:numPr>
+        <w:spacing w:after="0" w:line="240" w:lineRule="auto"/>
+        <w:ind w:left="360" w:hanging="180"/>
+        <w:rPr>
+          <w:u w:val="none"/>
+        </w:rPr>
+      </w:pPr>
+      <w:r>
+        <w:rPr>
+          <w:rtl w:val="0"/>
+        </w:rPr>
+        <w:t xml:space="preserve">Established a component-based approach to Wordpress and ACF development for reusability and flexibility within a client-friendly CMS, formed into a new product offering for IMM.</w:t>
+      </w:r>
+    </w:p>
+    <w:p>
+      <w:pPr>
+        <w:numPr>
+          <w:ilvl w:val="0"/>
+          <w:numId w:val="1"/>
+        </w:numPr>
+        <w:spacing w:after="0" w:line="240" w:lineRule="auto"/>
+        <w:ind w:left="360" w:hanging="180"/>
+        <w:rPr>
+          <w:u w:val="none"/>
+        </w:rPr>
+      </w:pPr>
+      <w:r>
+        <w:rPr>
+          <w:rtl w:val="0"/>
+        </w:rPr>
+        <w:t xml:space="preserve">Integrate with client tech stacks, recommend modern tools, and refinement of the DevOps toolchain from GitHub, Jenkins, AWS EC2, S3, Lamda, and Docker.</w:t>
+      </w:r>
+    </w:p>
+    <w:p>
+      <w:pPr>
+        <w:numPr>
+          <w:ilvl w:val="0"/>
+          <w:numId w:val="1"/>
+        </w:numPr>
+        <w:spacing w:after="0" w:line="240" w:lineRule="auto"/>
+        <w:ind w:left="360" w:hanging="180"/>
+      </w:pPr>
+      <w:r>
+        <w:rPr>
+          <w:rtl w:val="0"/>
+        </w:rPr>
+        <w:t xml:space="preserve">Support the media team in tracking, attribution, GTM, dataLayer events, ecommerce, pixel placement, GA, HotJar, and custom scripted tags.</w:t>
+      </w:r>
+    </w:p>
+    <w:p>
+      <w:pPr>
+        <w:numPr>
+          <w:ilvl w:val="0"/>
+          <w:numId w:val="1"/>
+        </w:numPr>
+        <w:spacing w:after="0" w:line="240" w:lineRule="auto"/>
+        <w:ind w:left="360" w:hanging="180"/>
+      </w:pPr>
+      <w:r>
+        <w:rPr>
+          <w:rtl w:val="0"/>
+        </w:rPr>
+        <w:t xml:space="preserve">International collaboration with clients in a tech advisory role as part of a holistic approach to business strategy.</w:t>
+      </w:r>
+    </w:p>
+    <w:p>
+      <w:pPr>
         <w:spacing w:after="0" w:lineRule="auto"/>
-        <w:contextualSpacing w:val="0"/>
-        <w:rPr/>
-      </w:pPr>
-      <w:r>
-        <w:rPr>
-          <w:rtl w:val="0"/>
-        </w:rPr>
-        <w:t xml:space="preserve">Lead Developer, Schiefer Chopshop, Irvine, CA</w:t>
+        <w:rPr/>
+      </w:pPr>
+      <w:r>
+        <w:rPr>
+          <w:rtl w:val="0"/>
+        </w:rPr>
+      </w:r>
+    </w:p>
+    <w:p>
+      <w:pPr>
+        <w:spacing w:after="0" w:line="240" w:lineRule="auto"/>
+        <w:rPr/>
+      </w:pPr>
+      <w:r>
+        <w:rPr>
+          <w:b w:val="1"/>
+          <w:rtl w:val="0"/>
+        </w:rPr>
+        <w:t xml:space="preserve">Lead Developer</w:t>
+      </w:r>
+      <w:r>
+        <w:rPr>
+          <w:rtl w:val="0"/>
+        </w:rPr>
+        <w:t xml:space="preserve">, Schiefer Chopshop, Irvine, CA</w:t>
         <w:br w:type="textWrapping"/>
         <w:t xml:space="preserve">Sep 2016 - May 2018</w:t>
       </w:r>
@@ -197,84 +408,79 @@
         </w:numPr>
         <w:spacing w:after="0" w:line="240" w:lineRule="auto"/>
         <w:ind w:left="360" w:hanging="180"/>
-        <w:contextualSpacing w:val="0"/>
-        <w:rPr/>
-      </w:pPr>
-      <w:r>
-        <w:rPr>
-          <w:rtl w:val="0"/>
-        </w:rPr>
-        <w:t xml:space="preserve">Led the development efforts across all accounts working closely with the creative design team from concept to delivery</w:t>
-      </w:r>
-    </w:p>
-    <w:p>
-      <w:pPr>
-        <w:numPr>
-          <w:ilvl w:val="0"/>
-          <w:numId w:val="1"/>
-        </w:numPr>
-        <w:spacing w:after="0" w:line="240" w:lineRule="auto"/>
-        <w:ind w:left="360" w:hanging="180"/>
-        <w:contextualSpacing w:val="0"/>
-        <w:rPr/>
-      </w:pPr>
-      <w:r>
-        <w:rPr>
-          <w:rtl w:val="0"/>
-        </w:rPr>
-        <w:t xml:space="preserve">The success I built for clients allowed us to quadruple the size of the company in less than 2 years and become a top agency by revenue in Orange County</w:t>
-      </w:r>
-    </w:p>
-    <w:p>
-      <w:pPr>
-        <w:numPr>
-          <w:ilvl w:val="0"/>
-          <w:numId w:val="1"/>
-        </w:numPr>
-        <w:spacing w:after="0" w:line="240" w:lineRule="auto"/>
-        <w:ind w:left="360" w:hanging="180"/>
-        <w:contextualSpacing w:val="0"/>
-        <w:rPr/>
-      </w:pPr>
-      <w:r>
-        <w:rPr>
-          <w:rtl w:val="0"/>
-        </w:rPr>
-        <w:t xml:space="preserve">Coordinated and motivated internal development teams and partner vendors</w:t>
-      </w:r>
-    </w:p>
-    <w:p>
-      <w:pPr>
-        <w:numPr>
-          <w:ilvl w:val="0"/>
-          <w:numId w:val="1"/>
-        </w:numPr>
-        <w:spacing w:after="0" w:line="240" w:lineRule="auto"/>
-        <w:ind w:left="360" w:hanging="180"/>
-        <w:contextualSpacing w:val="0"/>
-        <w:rPr/>
-      </w:pPr>
-      <w:r>
-        <w:rPr>
-          <w:rtl w:val="0"/>
-        </w:rPr>
-        <w:t xml:space="preserve">Technical Direction of embedded Android app program for streaming curated video content</w:t>
-      </w:r>
-      <w:r>
-        <w:rPr>
-          <w:rtl w:val="0"/>
-        </w:rPr>
-      </w:r>
-    </w:p>
-    <w:p>
-      <w:pPr>
-        <w:numPr>
-          <w:ilvl w:val="0"/>
-          <w:numId w:val="1"/>
-        </w:numPr>
-        <w:spacing w:after="0" w:line="240" w:lineRule="auto"/>
-        <w:ind w:left="360" w:hanging="180"/>
-        <w:contextualSpacing w:val="0"/>
+        <w:rPr/>
+      </w:pPr>
+      <w:r>
+        <w:rPr>
+          <w:rtl w:val="0"/>
+        </w:rPr>
+        <w:t xml:space="preserve">Led the development efforts across all accounts working closely with the creative design team from concept to delivery.</w:t>
+      </w:r>
+    </w:p>
+    <w:p>
+      <w:pPr>
+        <w:numPr>
+          <w:ilvl w:val="0"/>
+          <w:numId w:val="1"/>
+        </w:numPr>
+        <w:spacing w:after="0" w:line="240" w:lineRule="auto"/>
+        <w:ind w:left="360" w:hanging="180"/>
+        <w:rPr/>
+      </w:pPr>
+      <w:r>
+        <w:rPr>
+          <w:rtl w:val="0"/>
+        </w:rPr>
+        <w:t xml:space="preserve">The success built for our clients allowed us to quadruple the company size in less than 2 years and become a top agency by revenue in Orange County.</w:t>
+      </w:r>
+    </w:p>
+    <w:p>
+      <w:pPr>
+        <w:numPr>
+          <w:ilvl w:val="0"/>
+          <w:numId w:val="1"/>
+        </w:numPr>
+        <w:spacing w:after="0" w:line="240" w:lineRule="auto"/>
+        <w:ind w:left="360" w:hanging="180"/>
+        <w:rPr/>
+      </w:pPr>
+      <w:r>
+        <w:rPr>
+          <w:rtl w:val="0"/>
+        </w:rPr>
+        <w:t xml:space="preserve">Coordinated and motivated internal development teams and partner vendors.</w:t>
+      </w:r>
+    </w:p>
+    <w:p>
+      <w:pPr>
+        <w:numPr>
+          <w:ilvl w:val="0"/>
+          <w:numId w:val="1"/>
+        </w:numPr>
+        <w:spacing w:after="0" w:line="240" w:lineRule="auto"/>
+        <w:ind w:left="360" w:hanging="180"/>
+        <w:rPr/>
+      </w:pPr>
+      <w:r>
+        <w:rPr>
+          <w:rtl w:val="0"/>
+        </w:rPr>
+        <w:t xml:space="preserve">Technical Direction of embedded Android app program for streaming curated video content.</w:t>
+      </w:r>
+      <w:r>
+        <w:rPr>
+          <w:rtl w:val="0"/>
+        </w:rPr>
+      </w:r>
+    </w:p>
+    <w:p>
+      <w:pPr>
+        <w:numPr>
+          <w:ilvl w:val="0"/>
+          <w:numId w:val="1"/>
+        </w:numPr>
+        <w:spacing w:after="0" w:line="240" w:lineRule="auto"/>
+        <w:ind w:left="360" w:hanging="180"/>
         <w:rPr>
           <w:u w:val="none"/>
         </w:rPr>
@@ -283,18 +489,17 @@
         <w:rPr>
           <w:rtl w:val="0"/>
         </w:rPr>
-        <w:t xml:space="preserve">Created and improved automatic data flows using Google Apps Scripts for AdWords, DCM, BigQuery, and integration into the DOMO platform</w:t>
-      </w:r>
-    </w:p>
-    <w:p>
-      <w:pPr>
-        <w:numPr>
-          <w:ilvl w:val="0"/>
-          <w:numId w:val="1"/>
-        </w:numPr>
-        <w:spacing w:after="0" w:line="240" w:lineRule="auto"/>
-        <w:ind w:left="360" w:hanging="180"/>
-        <w:contextualSpacing w:val="0"/>
+        <w:t xml:space="preserve">Created and improved automatic data flows using Google Apps Scripts for AdWords, DCM, BigQuery, and integration into the DOMO platform.</w:t>
+      </w:r>
+    </w:p>
+    <w:p>
+      <w:pPr>
+        <w:numPr>
+          <w:ilvl w:val="0"/>
+          <w:numId w:val="1"/>
+        </w:numPr>
+        <w:spacing w:after="0" w:line="240" w:lineRule="auto"/>
+        <w:ind w:left="360" w:hanging="180"/>
         <w:rPr>
           <w:u w:val="none"/>
         </w:rPr>
@@ -314,32 +519,93 @@
     <w:p>
       <w:pPr>
         <w:spacing w:after="0" w:line="240" w:lineRule="auto"/>
-        <w:contextualSpacing w:val="0"/>
-        <w:rPr/>
-      </w:pPr>
-      <w:r>
-        <w:rPr>
-          <w:rtl w:val="0"/>
-        </w:rPr>
-      </w:r>
-    </w:p>
-    <w:p>
-      <w:pPr>
-        <w:spacing w:after="0" w:line="240" w:lineRule="auto"/>
-        <w:contextualSpacing w:val="0"/>
-        <w:rPr/>
-      </w:pPr>
-      <w:r>
-        <w:rPr>
-          <w:rtl w:val="0"/>
-        </w:rPr>
-        <w:t xml:space="preserve">Software Engineer, Creative Development Lead, Lumexis Corporation, Irvine, CA</w:t>
-      </w:r>
-    </w:p>
-    <w:p>
-      <w:pPr>
-        <w:spacing w:after="0" w:line="240" w:lineRule="auto"/>
-        <w:contextualSpacing w:val="0"/>
+        <w:rPr/>
+      </w:pPr>
+      <w:r>
+        <w:rPr>
+          <w:rtl w:val="0"/>
+        </w:rPr>
+      </w:r>
+    </w:p>
+    <w:p>
+      <w:pPr>
+        <w:spacing w:after="0" w:line="240" w:lineRule="auto"/>
+        <w:rPr/>
+      </w:pPr>
+      <w:r>
+        <w:rPr>
+          <w:rtl w:val="0"/>
+        </w:rPr>
+      </w:r>
+    </w:p>
+    <w:p>
+      <w:pPr>
+        <w:spacing w:after="0" w:line="240" w:lineRule="auto"/>
+        <w:rPr/>
+      </w:pPr>
+      <w:r>
+        <w:rPr>
+          <w:rtl w:val="0"/>
+        </w:rPr>
+      </w:r>
+    </w:p>
+    <w:p>
+      <w:pPr>
+        <w:spacing w:after="0" w:line="240" w:lineRule="auto"/>
+        <w:rPr/>
+      </w:pPr>
+      <w:r>
+        <w:rPr>
+          <w:rtl w:val="0"/>
+        </w:rPr>
+      </w:r>
+    </w:p>
+    <w:p>
+      <w:pPr>
+        <w:spacing w:after="0" w:line="240" w:lineRule="auto"/>
+        <w:rPr/>
+      </w:pPr>
+      <w:r>
+        <w:rPr>
+          <w:rtl w:val="0"/>
+        </w:rPr>
+      </w:r>
+    </w:p>
+    <w:p>
+      <w:pPr>
+        <w:spacing w:after="0" w:line="240" w:lineRule="auto"/>
+        <w:rPr>
+          <w:b w:val="1"/>
+        </w:rPr>
+      </w:pPr>
+      <w:r>
+        <w:rPr>
+          <w:rtl w:val="0"/>
+        </w:rPr>
+      </w:r>
+    </w:p>
+    <w:p>
+      <w:pPr>
+        <w:spacing w:after="0" w:line="240" w:lineRule="auto"/>
+        <w:rPr/>
+      </w:pPr>
+      <w:r>
+        <w:rPr>
+          <w:b w:val="1"/>
+          <w:rtl w:val="0"/>
+        </w:rPr>
+        <w:t xml:space="preserve">Software Engineer, Creative Development Lead</w:t>
+      </w:r>
+      <w:r>
+        <w:rPr>
+          <w:rtl w:val="0"/>
+        </w:rPr>
+        <w:t xml:space="preserve">, Lumexis Corporation, Irvine, CA</w:t>
+      </w:r>
+    </w:p>
+    <w:p>
+      <w:pPr>
+        <w:spacing w:after="0" w:line="240" w:lineRule="auto"/>
         <w:rPr/>
       </w:pPr>
       <w:r>
@@ -357,7 +623,6 @@
         </w:numPr>
         <w:spacing w:after="0" w:line="240" w:lineRule="auto"/>
         <w:ind w:left="360" w:hanging="180"/>
-        <w:contextualSpacing w:val="0"/>
         <w:rPr/>
       </w:pPr>
       <w:r>
@@ -375,25 +640,23 @@
         </w:numPr>
         <w:spacing w:after="0" w:line="240" w:lineRule="auto"/>
         <w:ind w:left="360" w:hanging="180"/>
-        <w:contextualSpacing w:val="0"/>
-        <w:rPr/>
-      </w:pPr>
-      <w:r>
-        <w:rPr>
-          <w:rtl w:val="0"/>
-        </w:rPr>
-        <w:t xml:space="preserve">Became the first small company to be offerable on the Boeing production line</w:t>
-      </w:r>
-    </w:p>
-    <w:p>
-      <w:pPr>
-        <w:numPr>
-          <w:ilvl w:val="0"/>
-          <w:numId w:val="1"/>
-        </w:numPr>
-        <w:spacing w:after="0" w:line="240" w:lineRule="auto"/>
-        <w:ind w:left="360" w:hanging="180"/>
-        <w:contextualSpacing w:val="0"/>
+        <w:rPr/>
+      </w:pPr>
+      <w:r>
+        <w:rPr>
+          <w:rtl w:val="0"/>
+        </w:rPr>
+        <w:t xml:space="preserve">Became the first small IFE company to be offerable on the Boeing production line</w:t>
+      </w:r>
+    </w:p>
+    <w:p>
+      <w:pPr>
+        <w:numPr>
+          <w:ilvl w:val="0"/>
+          <w:numId w:val="1"/>
+        </w:numPr>
+        <w:spacing w:after="0" w:line="240" w:lineRule="auto"/>
+        <w:ind w:left="360" w:hanging="180"/>
         <w:rPr/>
       </w:pPr>
       <w:r>
@@ -411,7 +674,6 @@
         </w:numPr>
         <w:spacing w:after="0" w:line="240" w:lineRule="auto"/>
         <w:ind w:left="360" w:hanging="180"/>
-        <w:contextualSpacing w:val="0"/>
         <w:rPr>
           <w:u w:val="none"/>
         </w:rPr>
@@ -431,7 +693,6 @@
         </w:numPr>
         <w:spacing w:after="0" w:line="240" w:lineRule="auto"/>
         <w:ind w:left="360" w:hanging="180"/>
-        <w:contextualSpacing w:val="0"/>
         <w:rPr>
           <w:u w:val="none"/>
         </w:rPr>
@@ -451,7 +712,6 @@
         </w:numPr>
         <w:spacing w:after="0" w:line="240" w:lineRule="auto"/>
         <w:ind w:left="360" w:hanging="180"/>
-        <w:contextualSpacing w:val="0"/>
         <w:rPr/>
       </w:pPr>
       <w:r>
@@ -469,7 +729,6 @@
         </w:numPr>
         <w:spacing w:after="0" w:line="240" w:lineRule="auto"/>
         <w:ind w:left="360" w:hanging="180"/>
-        <w:contextualSpacing w:val="0"/>
         <w:rPr/>
       </w:pPr>
       <w:r>
@@ -487,7 +746,6 @@
         </w:numPr>
         <w:spacing w:after="0" w:line="240" w:lineRule="auto"/>
         <w:ind w:left="360" w:hanging="180"/>
-        <w:contextualSpacing w:val="0"/>
         <w:rPr/>
       </w:pPr>
       <w:r>
@@ -500,32 +758,36 @@
     <w:p>
       <w:pPr>
         <w:spacing w:after="0" w:line="240" w:lineRule="auto"/>
-        <w:contextualSpacing w:val="0"/>
-        <w:rPr/>
-      </w:pPr>
-      <w:r>
-        <w:rPr>
-          <w:rtl w:val="0"/>
-        </w:rPr>
-      </w:r>
-    </w:p>
-    <w:p>
-      <w:pPr>
-        <w:spacing w:after="0" w:line="240" w:lineRule="auto"/>
-        <w:contextualSpacing w:val="0"/>
-        <w:rPr/>
-      </w:pPr>
-      <w:r>
-        <w:rPr>
-          <w:rtl w:val="0"/>
-        </w:rPr>
-        <w:t xml:space="preserve">Multimedia Developer, Real Estate Educate, St. Charles, MO</w:t>
-      </w:r>
-    </w:p>
-    <w:p>
-      <w:pPr>
-        <w:spacing w:after="0" w:line="240" w:lineRule="auto"/>
-        <w:contextualSpacing w:val="0"/>
+        <w:rPr/>
+      </w:pPr>
+      <w:r>
+        <w:rPr>
+          <w:rtl w:val="0"/>
+        </w:rPr>
+      </w:r>
+    </w:p>
+    <w:p>
+      <w:pPr>
+        <w:spacing w:after="0" w:line="240" w:lineRule="auto"/>
+        <w:rPr/>
+      </w:pPr>
+      <w:r>
+        <w:rPr>
+          <w:b w:val="1"/>
+          <w:rtl w:val="0"/>
+        </w:rPr>
+        <w:t xml:space="preserve">Multimedia Developer</w:t>
+      </w:r>
+      <w:r>
+        <w:rPr>
+          <w:rtl w:val="0"/>
+        </w:rPr>
+        <w:t xml:space="preserve">, Real Estate Educate, St. Charles, MO</w:t>
+      </w:r>
+    </w:p>
+    <w:p>
+      <w:pPr>
+        <w:spacing w:after="0" w:line="240" w:lineRule="auto"/>
         <w:rPr/>
       </w:pPr>
       <w:r>
@@ -543,7 +805,6 @@
         </w:numPr>
         <w:spacing w:after="0" w:line="240" w:lineRule="auto"/>
         <w:ind w:left="360" w:hanging="180"/>
-        <w:contextualSpacing w:val="0"/>
         <w:rPr/>
       </w:pPr>
       <w:r>
@@ -561,7 +822,6 @@
         </w:numPr>
         <w:spacing w:after="0" w:line="240" w:lineRule="auto"/>
         <w:ind w:left="360" w:hanging="180"/>
-        <w:contextualSpacing w:val="0"/>
         <w:rPr/>
       </w:pPr>
       <w:r>
@@ -579,7 +839,6 @@
         </w:numPr>
         <w:spacing w:after="0" w:line="240" w:lineRule="auto"/>
         <w:ind w:left="360" w:hanging="180"/>
-        <w:contextualSpacing w:val="0"/>
         <w:rPr/>
       </w:pPr>
       <w:r>
@@ -592,221 +851,134 @@
     <w:p>
       <w:pPr>
         <w:spacing w:after="0" w:line="240" w:lineRule="auto"/>
-        <w:contextualSpacing w:val="0"/>
-        <w:rPr/>
-      </w:pPr>
-      <w:r>
-        <w:rPr>
-          <w:rtl w:val="0"/>
-        </w:rPr>
-      </w:r>
-    </w:p>
-    <w:p>
-      <w:pPr>
-        <w:spacing w:after="0" w:lineRule="auto"/>
-        <w:contextualSpacing w:val="0"/>
-        <w:rPr/>
-      </w:pPr>
-      <w:r>
+        <w:rPr/>
+      </w:pPr>
+      <w:r>
+        <w:rPr>
+          <w:rtl w:val="0"/>
+        </w:rPr>
+      </w:r>
+    </w:p>
+    <w:p>
+      <w:pPr>
+        <w:spacing w:after="0" w:line="312" w:lineRule="auto"/>
         <w:rPr>
           <w:b w:val="1"/>
           <w:sz w:val="24"/>
           <w:szCs w:val="24"/>
           <w:u w:val="single"/>
-          <w:rtl w:val="0"/>
-        </w:rPr>
-        <w:t xml:space="preserve">Education</w:t>
-      </w:r>
-      <w:r>
-        <w:rPr>
-          <w:rtl w:val="0"/>
-        </w:rPr>
-      </w:r>
-    </w:p>
-    <w:p>
-      <w:pPr>
-        <w:spacing w:after="0" w:line="240" w:lineRule="auto"/>
-        <w:contextualSpacing w:val="0"/>
-        <w:rPr/>
-      </w:pPr>
-      <w:r>
-        <w:rPr>
-          <w:rtl w:val="0"/>
-        </w:rPr>
-        <w:t xml:space="preserve">Bachelor of Arts, Interactive Digital Media, Graduated with Honors</w:t>
-      </w:r>
-    </w:p>
-    <w:p>
-      <w:pPr>
-        <w:spacing w:after="0" w:line="240" w:lineRule="auto"/>
-        <w:contextualSpacing w:val="0"/>
-        <w:rPr/>
-      </w:pPr>
-      <w:r>
-        <w:rPr>
-          <w:rtl w:val="0"/>
-        </w:rPr>
-        <w:t xml:space="preserve">May 2008, Webster University, St. Louis, MO</w:t>
-      </w:r>
-    </w:p>
-    <w:p>
-      <w:pPr>
-        <w:spacing w:after="0" w:line="240" w:lineRule="auto"/>
-        <w:contextualSpacing w:val="0"/>
-        <w:rPr/>
-      </w:pPr>
-      <w:r>
-        <w:rPr>
-          <w:rtl w:val="0"/>
-        </w:rPr>
-      </w:r>
-    </w:p>
-    <w:p>
-      <w:pPr>
-        <w:spacing w:after="0" w:line="240" w:lineRule="auto"/>
-        <w:contextualSpacing w:val="0"/>
-        <w:rPr/>
-      </w:pPr>
-      <w:r>
-        <w:rPr>
-          <w:rtl w:val="0"/>
-        </w:rPr>
-        <w:t xml:space="preserve">Computer Science Courses</w:t>
-      </w:r>
-    </w:p>
-    <w:p>
-      <w:pPr>
-        <w:spacing w:after="0" w:line="240" w:lineRule="auto"/>
-        <w:contextualSpacing w:val="0"/>
-        <w:rPr/>
-      </w:pPr>
-      <w:r>
-        <w:rPr>
-          <w:rtl w:val="0"/>
-        </w:rPr>
-        <w:t xml:space="preserve">2005-2006, Missouri State University, Springfield, MO</w:t>
-      </w:r>
-    </w:p>
-    <w:p>
-      <w:pPr>
-        <w:spacing w:after="0" w:line="240" w:lineRule="auto"/>
-        <w:contextualSpacing w:val="0"/>
-        <w:rPr/>
-      </w:pPr>
-      <w:r>
-        <w:rPr>
-          <w:rtl w:val="0"/>
-        </w:rPr>
-      </w:r>
-    </w:p>
-    <w:p>
-      <w:pPr>
-        <w:spacing w:after="0" w:line="240" w:lineRule="auto"/>
-        <w:contextualSpacing w:val="0"/>
-        <w:rPr/>
-      </w:pPr>
-      <w:r>
-        <w:rPr>
-          <w:rtl w:val="0"/>
-        </w:rPr>
-      </w:r>
-    </w:p>
-    <w:p>
-      <w:pPr>
-        <w:spacing w:after="0" w:line="240" w:lineRule="auto"/>
-        <w:contextualSpacing w:val="0"/>
-        <w:rPr/>
-      </w:pPr>
-      <w:r>
-        <w:rPr>
-          <w:rtl w:val="0"/>
-        </w:rPr>
-      </w:r>
-    </w:p>
-    <w:p>
-      <w:pPr>
-        <w:spacing w:after="0" w:line="240" w:lineRule="auto"/>
-        <w:contextualSpacing w:val="0"/>
-        <w:rPr/>
-      </w:pPr>
-      <w:r>
-        <w:rPr>
-          <w:rtl w:val="0"/>
-        </w:rPr>
-        <w:t xml:space="preserve">Front End Libraries Certification</w:t>
-      </w:r>
-    </w:p>
-    <w:p>
-      <w:pPr>
-        <w:spacing w:after="0" w:line="240" w:lineRule="auto"/>
-        <w:contextualSpacing w:val="0"/>
-        <w:rPr/>
-      </w:pPr>
-      <w:r>
-        <w:rPr>
-          <w:rtl w:val="0"/>
-        </w:rPr>
-        <w:t xml:space="preserve">Jul 2018, </w:t>
-      </w:r>
-      <w:hyperlink r:id="rId8">
-        <w:r>
-          <w:rPr>
-            <w:color w:val="1155cc"/>
-            <w:u w:val="single"/>
-            <w:rtl w:val="0"/>
-          </w:rPr>
-          <w:t xml:space="preserve">https://www.freecodecamp.org/jaycholland</w:t>
-        </w:r>
-      </w:hyperlink>
-      <w:r>
-        <w:rPr>
-          <w:rtl w:val="0"/>
-        </w:rPr>
-      </w:r>
-    </w:p>
-    <w:p>
-      <w:pPr>
-        <w:spacing w:after="0" w:line="240" w:lineRule="auto"/>
-        <w:contextualSpacing w:val="0"/>
-        <w:rPr/>
-      </w:pPr>
-      <w:r>
-        <w:rPr>
-          <w:rtl w:val="0"/>
-        </w:rPr>
-      </w:r>
-    </w:p>
-    <w:p>
-      <w:pPr>
-        <w:spacing w:after="0" w:lineRule="auto"/>
-        <w:contextualSpacing w:val="0"/>
+        </w:rPr>
+      </w:pPr>
+      <w:r>
         <w:rPr>
           <w:b w:val="1"/>
           <w:sz w:val="24"/>
           <w:szCs w:val="24"/>
           <w:u w:val="single"/>
-        </w:rPr>
-      </w:pPr>
-      <w:r>
+          <w:rtl w:val="0"/>
+        </w:rPr>
+        <w:t xml:space="preserve">Education</w:t>
+      </w:r>
+    </w:p>
+    <w:p>
+      <w:pPr>
+        <w:spacing w:after="0" w:line="240" w:lineRule="auto"/>
+        <w:rPr/>
+      </w:pPr>
+      <w:r>
+        <w:rPr>
+          <w:rtl w:val="0"/>
+        </w:rPr>
+        <w:t xml:space="preserve">Bachelor of Arts, Interactive Digital Media, Graduated with Honors</w:t>
+      </w:r>
+    </w:p>
+    <w:p>
+      <w:pPr>
+        <w:spacing w:after="0" w:line="240" w:lineRule="auto"/>
+        <w:rPr/>
+      </w:pPr>
+      <w:r>
+        <w:rPr>
+          <w:rtl w:val="0"/>
+        </w:rPr>
+        <w:t xml:space="preserve">May 2008, Webster University, St. Louis, MO</w:t>
+      </w:r>
+    </w:p>
+    <w:p>
+      <w:pPr>
+        <w:spacing w:after="0" w:line="240" w:lineRule="auto"/>
+        <w:rPr/>
+      </w:pPr>
+      <w:r>
+        <w:rPr>
+          <w:rtl w:val="0"/>
+        </w:rPr>
+      </w:r>
+    </w:p>
+    <w:p>
+      <w:pPr>
+        <w:spacing w:after="0" w:line="240" w:lineRule="auto"/>
+        <w:rPr/>
+      </w:pPr>
+      <w:r>
+        <w:rPr>
+          <w:rtl w:val="0"/>
+        </w:rPr>
+        <w:t xml:space="preserve">Computer Science Courses</w:t>
+      </w:r>
+    </w:p>
+    <w:p>
+      <w:pPr>
+        <w:spacing w:after="0" w:line="240" w:lineRule="auto"/>
+        <w:rPr/>
+      </w:pPr>
+      <w:r>
+        <w:rPr>
+          <w:rtl w:val="0"/>
+        </w:rPr>
+        <w:t xml:space="preserve">2005-2006, Missouri State University, Springfield, MO</w:t>
+      </w:r>
+    </w:p>
+    <w:p>
+      <w:pPr>
+        <w:spacing w:after="0" w:line="240" w:lineRule="auto"/>
+        <w:rPr/>
+      </w:pPr>
+      <w:r>
+        <w:rPr>
+          <w:rtl w:val="0"/>
+        </w:rPr>
+      </w:r>
+    </w:p>
+    <w:p>
+      <w:pPr>
+        <w:spacing w:after="0" w:line="312" w:lineRule="auto"/>
         <w:rPr>
           <w:b w:val="1"/>
           <w:sz w:val="24"/>
           <w:szCs w:val="24"/>
           <w:u w:val="single"/>
-          <w:rtl w:val="0"/>
-        </w:rPr>
-        <w:t xml:space="preserve">Awards</w:t>
-      </w:r>
-    </w:p>
-    <w:p>
-      <w:pPr>
-        <w:spacing w:after="0" w:line="240" w:lineRule="auto"/>
-        <w:contextualSpacing w:val="0"/>
+        </w:rPr>
+      </w:pPr>
+      <w:r>
         <w:rPr>
           <w:b w:val="1"/>
           <w:sz w:val="24"/>
           <w:szCs w:val="24"/>
           <w:u w:val="single"/>
+          <w:rtl w:val="0"/>
+        </w:rPr>
+        <w:t xml:space="preserve">Awards</w:t>
+      </w:r>
+    </w:p>
+    <w:p>
+      <w:pPr>
+        <w:spacing w:after="0" w:line="240" w:lineRule="auto"/>
+        <w:rPr>
+          <w:b w:val="1"/>
+          <w:sz w:val="24"/>
+          <w:szCs w:val="24"/>
+          <w:u w:val="single"/>
         </w:rPr>
       </w:pPr>
       <w:r>
@@ -815,7 +987,7 @@
         </w:rPr>
         <w:t xml:space="preserve">2018 Bronze Addy (American Advertising Awards) - </w:t>
       </w:r>
-      <w:hyperlink r:id="rId9">
+      <w:hyperlink r:id="rId8">
         <w:r>
           <w:rPr>
             <w:color w:val="1155cc"/>
@@ -831,7 +1003,7 @@
         </w:rPr>
         <w:t xml:space="preserve"> / </w:t>
       </w:r>
-      <w:hyperlink r:id="rId10">
+      <w:hyperlink r:id="rId9">
         <w:r>
           <w:rPr>
             <w:color w:val="1155cc"/>
@@ -850,7 +1022,6 @@
     <w:p>
       <w:pPr>
         <w:spacing w:after="0" w:line="240" w:lineRule="auto"/>
-        <w:contextualSpacing w:val="0"/>
         <w:rPr/>
       </w:pPr>
       <w:r>
@@ -859,7 +1030,7 @@
         </w:rPr>
         <w:t xml:space="preserve">2018 Silver Addy (American Advertising Awards) - </w:t>
       </w:r>
-      <w:hyperlink r:id="rId11">
+      <w:hyperlink r:id="rId10">
         <w:r>
           <w:rPr>
             <w:color w:val="1155cc"/>
@@ -878,8 +1049,10 @@
     <w:p>
       <w:pPr>
         <w:spacing w:after="0" w:line="240" w:lineRule="auto"/>
-        <w:contextualSpacing w:val="0"/>
-        <w:rPr/>
+        <w:rPr>
+          <w:color w:val="222222"/>
+          <w:highlight w:val="white"/>
+        </w:rPr>
       </w:pPr>
       <w:r>
         <w:rPr>
@@ -887,7 +1060,7 @@
         </w:rPr>
         <w:t xml:space="preserve">2017 Gold Addy (American Advertising Awards) - </w:t>
       </w:r>
-      <w:hyperlink r:id="rId12">
+      <w:hyperlink r:id="rId11">
         <w:r>
           <w:rPr>
             <w:color w:val="1155cc"/>
@@ -906,155 +1079,166 @@
     <w:p>
       <w:pPr>
         <w:spacing w:after="0" w:line="240" w:lineRule="auto"/>
-        <w:contextualSpacing w:val="0"/>
-        <w:rPr/>
-      </w:pPr>
-      <w:r>
-        <w:rPr>
-          <w:rtl w:val="0"/>
-        </w:rPr>
-      </w:r>
-    </w:p>
-    <w:p>
-      <w:pPr>
-        <w:spacing w:after="0" w:lineRule="auto"/>
-        <w:contextualSpacing w:val="0"/>
-        <w:rPr>
-          <w:sz w:val="24"/>
-          <w:szCs w:val="24"/>
-        </w:rPr>
-      </w:pPr>
-      <w:r>
+        <w:rPr>
+          <w:color w:val="222222"/>
+          <w:highlight w:val="white"/>
+        </w:rPr>
+      </w:pPr>
+      <w:r>
+        <w:rPr>
+          <w:rtl w:val="0"/>
+        </w:rPr>
+      </w:r>
+    </w:p>
+    <w:p>
+      <w:pPr>
+        <w:spacing w:after="0" w:line="312" w:lineRule="auto"/>
         <w:rPr>
           <w:b w:val="1"/>
           <w:sz w:val="24"/>
           <w:szCs w:val="24"/>
           <w:u w:val="single"/>
+        </w:rPr>
+      </w:pPr>
+      <w:r>
+        <w:rPr>
+          <w:b w:val="1"/>
+          <w:sz w:val="24"/>
+          <w:szCs w:val="24"/>
+          <w:u w:val="single"/>
           <w:rtl w:val="0"/>
         </w:rPr>
         <w:t xml:space="preserve">Skills</w:t>
       </w:r>
-      <w:r>
-        <w:rPr>
-          <w:rtl w:val="0"/>
-        </w:rPr>
-      </w:r>
-    </w:p>
-    <w:p>
-      <w:pPr>
-        <w:spacing w:after="0" w:line="240" w:lineRule="auto"/>
-        <w:contextualSpacing w:val="0"/>
-        <w:rPr/>
-      </w:pPr>
-      <w:r>
-        <w:rPr>
-          <w:rtl w:val="0"/>
-        </w:rPr>
-        <w:t xml:space="preserve">HTML, CSS, SASS, Bootstrap, JavaScript, ES6, JQuery, React, Redux, Node, Express, AJAX, PHP, Git, NPM, Gulp, D3, MongoDB, MySQL, Android</w:t>
-      </w:r>
-    </w:p>
-    <w:p>
-      <w:pPr>
-        <w:spacing w:after="0" w:line="240" w:lineRule="auto"/>
-        <w:contextualSpacing w:val="0"/>
-        <w:rPr/>
-      </w:pPr>
-      <w:r>
-        <w:rPr>
-          <w:rtl w:val="0"/>
-        </w:rPr>
-      </w:r>
-    </w:p>
-    <w:p>
-      <w:pPr>
-        <w:spacing w:after="0" w:line="240" w:lineRule="auto"/>
-        <w:contextualSpacing w:val="0"/>
-        <w:rPr/>
-      </w:pPr>
-      <w:r>
-        <w:rPr>
-          <w:rtl w:val="0"/>
-        </w:rPr>
-        <w:t xml:space="preserve">Google DoubleClick Studio Dynamic Creative, Data Feed Generation, Apps Scripts, AdWords, DCM, BigQuery, GWD, Hype, Email Marketing, Photoshop, Illustrator, XD, After Effects, Premiere</w:t>
-      </w:r>
-    </w:p>
-    <w:p>
-      <w:pPr>
-        <w:spacing w:after="0" w:line="240" w:lineRule="auto"/>
-        <w:contextualSpacing w:val="0"/>
-        <w:rPr/>
-      </w:pPr>
-      <w:r>
-        <w:rPr>
-          <w:rtl w:val="0"/>
-        </w:rPr>
-      </w:r>
-    </w:p>
-    <w:p>
-      <w:pPr>
-        <w:spacing w:after="0" w:line="240" w:lineRule="auto"/>
-        <w:contextualSpacing w:val="0"/>
-        <w:rPr/>
-      </w:pPr>
-      <w:r>
-        <w:rPr>
-          <w:rtl w:val="0"/>
-        </w:rPr>
-      </w:r>
-    </w:p>
-    <w:p>
-      <w:pPr>
-        <w:spacing w:after="0" w:line="240" w:lineRule="auto"/>
-        <w:contextualSpacing w:val="0"/>
-        <w:rPr/>
-      </w:pPr>
-      <w:r>
-        <w:rPr>
-          <w:rtl w:val="0"/>
-        </w:rPr>
-      </w:r>
-    </w:p>
-    <w:p>
-      <w:pPr>
-        <w:spacing w:after="0" w:line="240" w:lineRule="auto"/>
-        <w:contextualSpacing w:val="0"/>
-        <w:rPr/>
-      </w:pPr>
-      <w:r>
-        <w:rPr>
-          <w:rtl w:val="0"/>
-        </w:rPr>
-      </w:r>
-    </w:p>
-    <w:p>
-      <w:pPr>
-        <w:spacing w:after="0" w:line="240" w:lineRule="auto"/>
-        <w:contextualSpacing w:val="0"/>
-        <w:rPr/>
-      </w:pPr>
-      <w:r>
-        <w:rPr>
-          <w:rtl w:val="0"/>
-        </w:rPr>
-      </w:r>
-    </w:p>
-    <w:p>
-      <w:pPr>
-        <w:spacing w:after="0" w:line="240" w:lineRule="auto"/>
-        <w:contextualSpacing w:val="0"/>
-        <w:rPr/>
-      </w:pPr>
-      <w:r>
-        <w:rPr>
+    </w:p>
+    <w:p>
+      <w:pPr>
+        <w:spacing w:after="0" w:line="240" w:lineRule="auto"/>
+        <w:rPr>
+          <w:color w:val="222222"/>
+          <w:highlight w:val="white"/>
+        </w:rPr>
+      </w:pPr>
+      <w:r>
+        <w:rPr>
+          <w:color w:val="222222"/>
+          <w:highlight w:val="white"/>
+          <w:rtl w:val="0"/>
+        </w:rPr>
+        <w:t xml:space="preserve">HTML, CSS, JavaScript, React, Redux, Vue, Angular, </w:t>
+      </w:r>
+      <w:r>
+        <w:rPr>
+          <w:rtl w:val="0"/>
+        </w:rPr>
+        <w:t xml:space="preserve">Gulp, </w:t>
+      </w:r>
+      <w:r>
+        <w:rPr>
+          <w:color w:val="222222"/>
+          <w:highlight w:val="white"/>
+          <w:rtl w:val="0"/>
+        </w:rPr>
+        <w:t xml:space="preserve">AWS, REST APIs, Gatsby, GraphQL, Wordpress, Roots.io, ACF, PHP, Craft</w:t>
+      </w:r>
+      <w:r>
+        <w:rPr>
+          <w:rtl w:val="0"/>
+        </w:rPr>
+        <w:t xml:space="preserve">, </w:t>
+      </w:r>
+      <w:r>
+        <w:rPr>
+          <w:color w:val="222222"/>
+          <w:highlight w:val="white"/>
+          <w:rtl w:val="0"/>
+        </w:rPr>
+        <w:t xml:space="preserve">Jenkins, GitHub, Docker.</w:t>
+      </w:r>
+    </w:p>
+    <w:p>
+      <w:pPr>
+        <w:spacing w:after="0" w:line="240" w:lineRule="auto"/>
+        <w:rPr>
+          <w:color w:val="222222"/>
+          <w:highlight w:val="white"/>
+        </w:rPr>
+      </w:pPr>
+      <w:r>
+        <w:rPr>
+          <w:rtl w:val="0"/>
+        </w:rPr>
+      </w:r>
+    </w:p>
+    <w:p>
+      <w:pPr>
+        <w:spacing w:after="0" w:line="240" w:lineRule="auto"/>
+        <w:rPr/>
+      </w:pPr>
+      <w:r>
+        <w:rPr>
+          <w:rtl w:val="0"/>
+        </w:rPr>
+        <w:t xml:space="preserve">GTM, </w:t>
+      </w:r>
+      <w:r>
+        <w:rPr>
+          <w:color w:val="222222"/>
+          <w:highlight w:val="white"/>
+          <w:rtl w:val="0"/>
+        </w:rPr>
+        <w:t xml:space="preserve">Google Analytics, Shopify, </w:t>
+      </w:r>
+      <w:r>
+        <w:rPr>
+          <w:rtl w:val="0"/>
+        </w:rPr>
+        <w:t xml:space="preserve">Theme Kit,</w:t>
+      </w:r>
+      <w:r>
+        <w:rPr>
+          <w:color w:val="222222"/>
+          <w:highlight w:val="white"/>
           <w:rtl w:val="0"/>
         </w:rPr>
         <w:t xml:space="preserve"> </w:t>
       </w:r>
-    </w:p>
-    <w:p>
-      <w:pPr>
-        <w:spacing w:after="0" w:line="240" w:lineRule="auto"/>
-        <w:contextualSpacing w:val="0"/>
+      <w:r>
+        <w:rPr>
+          <w:rtl w:val="0"/>
+        </w:rPr>
+        <w:t xml:space="preserve">DoubleClick Studio Dynamic Creative, Data Feed Generation, Apps Scripts, AdWords, DCM, BigQuery, GWD, Hype, Email Marketing, Mailchimp, SendGrid, Salesforce Marketing Cloud, SendGrid, Local Store Marketing.</w:t>
+        <w:br w:type="textWrapping"/>
+        <w:br w:type="textWrapping"/>
+        <w:t xml:space="preserve">Figma, Photoshop, Illustrator, XD, After Effects, Premiere.</w:t>
+      </w:r>
+    </w:p>
+    <w:p>
+      <w:pPr>
+        <w:spacing w:after="0" w:line="240" w:lineRule="auto"/>
+        <w:rPr/>
+      </w:pPr>
+      <w:r>
+        <w:rPr>
+          <w:rtl w:val="0"/>
+        </w:rPr>
+      </w:r>
+    </w:p>
+    <w:p>
+      <w:pPr>
+        <w:spacing w:after="0" w:line="240" w:lineRule="auto"/>
+        <w:rPr/>
+      </w:pPr>
+      <w:r>
+        <w:rPr>
+          <w:rtl w:val="0"/>
+        </w:rPr>
+        <w:t xml:space="preserve"> </w:t>
+      </w:r>
+    </w:p>
+    <w:p>
+      <w:pPr>
+        <w:spacing w:after="0" w:line="240" w:lineRule="auto"/>
         <w:rPr/>
       </w:pPr>
       <w:r>
@@ -1064,9 +1248,9 @@
       </w:r>
     </w:p>
     <w:sectPr>
-      <w:headerReference r:id="rId13" w:type="default"/>
-      <w:headerReference r:id="rId14" w:type="first"/>
-      <w:footerReference r:id="rId15" w:type="first"/>
+      <w:headerReference r:id="rId12" w:type="default"/>
+      <w:headerReference r:id="rId13" w:type="first"/>
+      <w:footerReference r:id="rId14" w:type="first"/>
       <w:pgSz w:h="15840" w:w="12240"/>
       <w:pgMar w:bottom="810" w:top="1170" w:left="1440" w:right="1440" w:header="720" w:footer="720"/>
       <w:pgNumType w:start="1"/>
@@ -1080,7 +1264,6 @@
 <w:ftr xmlns:mc="http://schemas.openxmlformats.org/markup-compatibility/2006" xmlns:o="urn:schemas-microsoft-com:office:office" xmlns:r="http://schemas.openxmlformats.org/officeDocument/2006/relationships" xmlns:m="http://schemas.openxmlformats.org/officeDocument/2006/math" xmlns:v="urn:schemas-microsoft-com:vml" xmlns:wp="http://schemas.openxmlformats.org/drawingml/2006/wordprocessingDrawing" xmlns:w10="urn:schemas-microsoft-com:office:word" xmlns:w="http://schemas.openxmlformats.org/wordprocessingml/2006/main" xmlns:wne="http://schemas.microsoft.com/office/word/2006/wordml" xmlns:sl="http://schemas.openxmlformats.org/schemaLibrary/2006/main" xmlns:a="http://schemas.openxmlformats.org/drawingml/2006/main" xmlns:pic="http://schemas.openxmlformats.org/drawingml/2006/picture" xmlns:c="http://schemas.openxmlformats.org/drawingml/2006/chart" xmlns:lc="http://schemas.openxmlformats.org/drawingml/2006/lockedCanvas" xmlns:dgm="http://schemas.openxmlformats.org/drawingml/2006/diagram" xmlns:wps="http://schemas.microsoft.com/office/word/2010/wordprocessingShape" xmlns:wpg="http://schemas.microsoft.com/office/word/2010/wordprocessingGroup" xmlns:w14="http://schemas.microsoft.com/office/word/2010/wordml" xmlns:w15="http://schemas.microsoft.com/office/word/2012/wordml">
   <w:p>
     <w:pPr>
-      <w:contextualSpacing w:val="0"/>
       <w:rPr/>
     </w:pPr>
     <w:r>
@@ -1097,7 +1280,6 @@
   <w:p>
     <w:pPr>
       <w:spacing w:after="0" w:line="240" w:lineRule="auto"/>
-      <w:contextualSpacing w:val="0"/>
       <w:rPr/>
     </w:pPr>
     <w:r>
@@ -1119,7 +1301,6 @@
     <w:pPr>
       <w:spacing w:after="0" w:line="240" w:lineRule="auto"/>
       <w:ind w:left="-90" w:right="-90" w:firstLine="0"/>
-      <w:contextualSpacing w:val="0"/>
       <w:rPr>
         <w:sz w:val="12"/>
         <w:szCs w:val="12"/>
@@ -1140,7 +1321,6 @@
     <w:pPr>
       <w:spacing w:after="0" w:line="240" w:lineRule="auto"/>
       <w:ind w:left="-90" w:right="0" w:firstLine="0"/>
-      <w:contextualSpacing w:val="0"/>
       <w:jc w:val="right"/>
       <w:rPr>
         <w:sz w:val="12"/>
@@ -1177,7 +1357,6 @@
   <w:p>
     <w:pPr>
       <w:spacing w:after="0" w:line="240" w:lineRule="auto"/>
-      <w:contextualSpacing w:val="0"/>
       <w:rPr/>
     </w:pPr>
     <w:r>
@@ -1205,7 +1384,6 @@
     <w:pPr>
       <w:spacing w:after="0" w:line="240" w:lineRule="auto"/>
       <w:ind w:left="-90" w:firstLine="0"/>
-      <w:contextualSpacing w:val="0"/>
       <w:rPr/>
     </w:pPr>
     <w:r>
@@ -1380,7 +1558,6 @@
       <w:keepNext w:val="1"/>
       <w:keepLines w:val="1"/>
       <w:spacing w:after="120" w:before="480" w:lineRule="auto"/>
-      <w:contextualSpacing w:val="1"/>
     </w:pPr>
     <w:rPr>
       <w:b w:val="1"/>
@@ -1396,7 +1573,6 @@
       <w:keepNext w:val="1"/>
       <w:keepLines w:val="1"/>
       <w:spacing w:after="80" w:before="360" w:lineRule="auto"/>
-      <w:contextualSpacing w:val="1"/>
     </w:pPr>
     <w:rPr>
       <w:b w:val="1"/>
@@ -1412,7 +1588,6 @@
       <w:keepNext w:val="1"/>
       <w:keepLines w:val="1"/>
       <w:spacing w:after="80" w:before="280" w:lineRule="auto"/>
-      <w:contextualSpacing w:val="1"/>
     </w:pPr>
     <w:rPr>
       <w:b w:val="1"/>
@@ -1428,7 +1603,6 @@
       <w:keepNext w:val="1"/>
       <w:keepLines w:val="1"/>
       <w:spacing w:after="40" w:before="240" w:lineRule="auto"/>
-      <w:contextualSpacing w:val="1"/>
     </w:pPr>
     <w:rPr>
       <w:b w:val="1"/>
@@ -1444,7 +1618,6 @@
       <w:keepNext w:val="1"/>
       <w:keepLines w:val="1"/>
       <w:spacing w:after="40" w:before="220" w:lineRule="auto"/>
-      <w:contextualSpacing w:val="1"/>
     </w:pPr>
     <w:rPr>
       <w:b w:val="1"/>
@@ -1458,7 +1631,6 @@
       <w:keepNext w:val="1"/>
       <w:keepLines w:val="1"/>
       <w:spacing w:after="40" w:before="200" w:lineRule="auto"/>
-      <w:contextualSpacing w:val="1"/>
     </w:pPr>
     <w:rPr>
       <w:b w:val="1"/>
@@ -1474,7 +1646,6 @@
       <w:keepNext w:val="1"/>
       <w:keepLines w:val="1"/>
       <w:spacing w:after="120" w:before="480" w:lineRule="auto"/>
-      <w:contextualSpacing w:val="1"/>
     </w:pPr>
     <w:rPr>
       <w:b w:val="1"/>
@@ -1490,7 +1661,6 @@
       <w:keepNext w:val="1"/>
       <w:keepLines w:val="1"/>
       <w:spacing w:after="80" w:before="360" w:lineRule="auto"/>
-      <w:contextualSpacing w:val="1"/>
     </w:pPr>
     <w:rPr>
       <w:rFonts w:ascii="Georgia" w:cs="Georgia" w:eastAsia="Georgia" w:hAnsi="Georgia"/>

</xml_diff>